<commit_message>
.gitignore, nombres nuevos y readme en los proyectos
</commit_message>
<xml_diff>
--- a/Programming/Gobierno Abierto (Python)/Informe/Informe.docx
+++ b/Programming/Gobierno Abierto (Python)/Informe/Informe.docx
@@ -118,26 +118,10 @@
         <w:t>Debido a la naturaleza y el objetivo del informe, no se insertaron fragmentos de programación. Para analizarlos, l</w:t>
       </w:r>
       <w:r>
-        <w:t>os códigos</w:t>
-      </w:r>
-      <w:r>
-        <w:t>,</w:t>
-      </w:r>
-      <w:r>
-        <w:t xml:space="preserve"> </w:t>
-      </w:r>
-      <w:r>
-        <w:t xml:space="preserve">los </w:t>
-      </w:r>
-      <w:r>
-        <w:rPr>
-          <w:i/>
-          <w:iCs/>
-        </w:rPr>
-        <w:t>datasets</w:t>
-      </w:r>
-      <w:r>
-        <w:t xml:space="preserve"> utilizados y el presente informe se encuentran disponibles en el siguiente repositorio GitHub:</w:t>
+        <w:t xml:space="preserve">os códigos </w:t>
+      </w:r>
+      <w:r>
+        <w:t>y el presente informe se encuentran disponibles en el siguiente repositorio GitHub:</w:t>
       </w:r>
     </w:p>
     <w:p>
@@ -177,7 +161,13 @@
         <w:t>utilice remotamente</w:t>
       </w:r>
       <w:r>
-        <w:t xml:space="preserve">. Las bases de datos más pesadas (los 7 años de recorridos y de usuarios) </w:t>
+        <w:t xml:space="preserve">. Las bases de datos más pesadas (los 7 años de </w:t>
+      </w:r>
+      <w:r>
+        <w:t>recorridos</w:t>
+      </w:r>
+      <w:r>
+        <w:t xml:space="preserve">) </w:t>
       </w:r>
       <w:r>
         <w:t>no pueden ser</w:t>
@@ -195,7 +185,13 @@
         <w:t>a</w:t>
       </w:r>
       <w:r>
-        <w:t>s vía la primera página web mencionada.</w:t>
+        <w:t>s vía la primera página web mencionada</w:t>
+      </w:r>
+      <w:r>
+        <w:t xml:space="preserve"> (el link vía URL para la conexión remota al .csv estaba caído al momento de la creación del informe, por lo que la descarga para utilización local fue la solución)</w:t>
+      </w:r>
+      <w:r>
+        <w:t>.</w:t>
       </w:r>
     </w:p>
     <w:p>
@@ -2270,10 +2266,7 @@
         <w:t>Para el sector público, estos datos son importantes a la hora de definir las estrategias para proseguir con el sistema: no se requiere extender el tiempo a más de 60 minutos, al contrario: la gente que utiliza tanto las bicicletas</w:t>
       </w:r>
       <w:r>
-        <w:t xml:space="preserve"> </w:t>
-      </w:r>
-      <w:r>
-        <w:t>no pareciera ser significante</w:t>
+        <w:t xml:space="preserve"> no pareciera ser significante</w:t>
       </w:r>
       <w:r>
         <w:t xml:space="preserve">. A su vez, en términos absolutos, el 75% de los usuarios recorren una distancia menor a 3000 metros y utilizan la bicicleta un tiempo menor a 25 minutos. Para el año 2021, las medianas rondan, respectivamente, en torno a los 1900 metros y 18 minutos. Esto es fundamental a la hora de definir qué estaciones podrían ser utilizadas como destino partiendo de una determinada estación de origen: es muy improbable que </w:t>

</xml_diff>